<commit_message>
Rest Service Doku updated
</commit_message>
<xml_diff>
--- a/rest-api/REST_Services.docx
+++ b/rest-api/REST_Services.docx
@@ -24,7 +24,13 @@
       </w:r>
       <w:r>
         <w:br/>
-        <w:t>RA schickt Userdaten in JSON-Format mittels Body zur CA</w:t>
+        <w:t>RA s</w:t>
+      </w:r>
+      <w:r>
+        <w:t xml:space="preserve">chickt Userdaten in JSON-Format </w:t>
+      </w:r>
+      <w:r>
+        <w:t>zur CA</w:t>
       </w:r>
       <w:r>
         <w:br/>
@@ -39,7 +45,7 @@
         <w:t xml:space="preserve">{"C": </w:t>
       </w:r>
       <w:r>
-        <w:t>meist DE</w:t>
+        <w:t>"DE“</w:t>
       </w:r>
       <w:r>
         <w:t>,</w:t>
@@ -48,62 +54,67 @@
         <w:t xml:space="preserve"> "ST": </w:t>
       </w:r>
       <w:r>
-        <w:t>meist</w:t>
-      </w:r>
-      <w:r>
-        <w:t xml:space="preserve"> NRW</w:t>
-      </w:r>
-      <w:r>
-        <w:t xml:space="preserve">, "L": </w:t>
-      </w:r>
-      <w:r>
-        <w:t>meist</w:t>
-      </w:r>
-      <w:r>
-        <w:t xml:space="preserve"> Minden</w:t>
+        <w:t>“N</w:t>
+      </w:r>
+      <w:r>
+        <w:t>RW</w:t>
+      </w:r>
+      <w:r>
+        <w:t>“</w:t>
+      </w:r>
+      <w:r>
+        <w:t>, "L":</w:t>
+      </w:r>
+      <w:r>
+        <w:t>“</w:t>
+      </w:r>
+      <w:r>
+        <w:t xml:space="preserve"> </w:t>
+      </w:r>
+      <w:r>
+        <w:t>M</w:t>
+      </w:r>
+      <w:r>
+        <w:t>inden</w:t>
+      </w:r>
+      <w:r>
+        <w:t>“</w:t>
       </w:r>
       <w:r>
         <w:t xml:space="preserve">, "O": </w:t>
       </w:r>
       <w:r>
-        <w:t>meist</w:t>
-      </w:r>
-      <w:r>
-        <w:t xml:space="preserve"> FH Bielefeld</w:t>
+        <w:t>“</w:t>
+      </w:r>
+      <w:r>
+        <w:t>FH Bielefeld</w:t>
+      </w:r>
+      <w:r>
+        <w:t>“</w:t>
       </w:r>
       <w:r>
         <w:t xml:space="preserve">, "OU": </w:t>
       </w:r>
       <w:r>
-        <w:t>meist</w:t>
-      </w:r>
-      <w:r>
-        <w:t xml:space="preserve"> MIF</w:t>
-      </w:r>
-      <w:r>
-        <w:t xml:space="preserve">, "CN": </w:t>
-      </w:r>
-      <w:proofErr w:type="spellStart"/>
-      <w:r>
-        <w:t>common</w:t>
-      </w:r>
-      <w:proofErr w:type="spellEnd"/>
+        <w:t>“</w:t>
+      </w:r>
+      <w:r>
+        <w:t>MIF</w:t>
+      </w:r>
+      <w:r>
+        <w:t>“</w:t>
+      </w:r>
+      <w:r>
+        <w:t>, "CN":</w:t>
+      </w:r>
+      <w:r>
+        <w:t>“</w:t>
+      </w:r>
       <w:r>
         <w:t xml:space="preserve"> </w:t>
       </w:r>
-      <w:proofErr w:type="spellStart"/>
-      <w:r>
-        <w:t>name</w:t>
-      </w:r>
-      <w:proofErr w:type="spellEnd"/>
-      <w:r>
-        <w:t xml:space="preserve">, </w:t>
-      </w:r>
-      <w:r>
-        <w:t xml:space="preserve">meist </w:t>
-      </w:r>
-      <w:r>
-        <w:t>email</w:t>
+      <w:r>
+        <w:t>vm02.srvhub.de“</w:t>
       </w:r>
       <w:r>
         <w:t>}</w:t>
@@ -116,43 +127,10 @@
         <w:br/>
       </w:r>
       <w:r>
-        <w:t>/</w:t>
-      </w:r>
-      <w:proofErr w:type="spellStart"/>
-      <w:r>
-        <w:t>ca</w:t>
-      </w:r>
-      <w:proofErr w:type="spellEnd"/>
-      <w:r>
-        <w:t>/</w:t>
-      </w:r>
-      <w:proofErr w:type="spellStart"/>
-      <w:r>
-        <w:t>cert</w:t>
-      </w:r>
-      <w:proofErr w:type="spellEnd"/>
-      <w:r>
-        <w:t>/</w:t>
-      </w:r>
-      <w:proofErr w:type="spellStart"/>
-      <w:r>
-        <w:t>generate</w:t>
-      </w:r>
-      <w:proofErr w:type="spellEnd"/>
-      <w:r>
-        <w:br/>
-        <w:t>Da die VM noch nich</w:t>
-      </w:r>
-      <w:bookmarkStart w:id="0" w:name="_GoBack"/>
-      <w:bookmarkEnd w:id="0"/>
-      <w:r>
-        <w:t>t ganz steht, ist noch keine volle URL verfügbar</w:t>
-      </w:r>
-    </w:p>
-    <w:p/>
-    <w:p>
-      <w:r>
-        <w:t>Noch in Planung:</w:t>
+        <w:t>/ca</w:t>
+      </w:r>
+      <w:r>
+        <w:t>/generate</w:t>
       </w:r>
     </w:p>
     <w:p>
@@ -164,15 +142,10 @@
         </w:numPr>
       </w:pPr>
       <w:r>
-        <w:t>Zertifikat signieren lassen (</w:t>
-      </w:r>
-      <w:proofErr w:type="spellStart"/>
-      <w:r>
-        <w:t>Signing</w:t>
-      </w:r>
-      <w:proofErr w:type="spellEnd"/>
-      <w:r>
-        <w:t xml:space="preserve"> Request):</w:t>
+        <w:t xml:space="preserve">CSR </w:t>
+      </w:r>
+      <w:r>
+        <w:t>signieren lassen (Signing Request):</w:t>
       </w:r>
       <w:r>
         <w:br/>
@@ -180,11 +153,28 @@
       </w:r>
       <w:r>
         <w:br/>
-        <w:t>RA schickt CSR mittels Body zur CA</w:t>
+        <w:t xml:space="preserve">RA schickt CSR </w:t>
+      </w:r>
+      <w:r>
+        <w:t xml:space="preserve">im Binärformat </w:t>
+      </w:r>
+      <w:r>
+        <w:t>zur CA</w:t>
       </w:r>
       <w:r>
         <w:br/>
         <w:t>Response ist das unterschriebene Zertifikat als File</w:t>
+      </w:r>
+      <w:r>
+        <w:t xml:space="preserve"> (Binärformat)</w:t>
+      </w:r>
+      <w:r>
+        <w:br/>
+        <w:t>URL zum Aufruf:</w:t>
+      </w:r>
+      <w:r>
+        <w:br/>
+        <w:t>/ca/sign</w:t>
       </w:r>
     </w:p>
     <w:p>
@@ -196,19 +186,89 @@
         </w:numPr>
       </w:pPr>
       <w:r>
-        <w:t>Zertifikat zurückrufen (</w:t>
-      </w:r>
-      <w:proofErr w:type="spellStart"/>
-      <w:r>
-        <w:t>Revoke</w:t>
-      </w:r>
-      <w:proofErr w:type="spellEnd"/>
-      <w:r>
-        <w:t>):</w:t>
+        <w:t>Zertifikat zurückrufen (Revoke):</w:t>
       </w:r>
       <w:r>
         <w:br/>
         <w:t>Methode: PUT</w:t>
+      </w:r>
+      <w:r>
+        <w:br/>
+        <w:t>RA schickt Request im JSON-Format zum Revoken eines Zertifikates an CA:</w:t>
+      </w:r>
+      <w:r>
+        <w:br/>
+        <w:t>{“</w:t>
+      </w:r>
+      <w:r>
+        <w:t>n</w:t>
+      </w:r>
+      <w:r>
+        <w:t>ame“: “</w:t>
+      </w:r>
+      <w:r>
+        <w:t>c</w:t>
+      </w:r>
+      <w:r>
+        <w:t>ommon name to revoke“}</w:t>
+      </w:r>
+      <w:r>
+        <w:br/>
+        <w:t>Response ist ebenfalls JSON mit folgendem Format:</w:t>
+      </w:r>
+      <w:r>
+        <w:br/>
+      </w:r>
+      <w:r>
+        <w:t>{“name“: “common name to revoke“</w:t>
+      </w:r>
+      <w:r>
+        <w:t>, “</w:t>
+      </w:r>
+      <w:r>
+        <w:t>s</w:t>
+      </w:r>
+      <w:r>
+        <w:t>tatus“: “</w:t>
+      </w:r>
+      <w:r>
+        <w:t>R</w:t>
+      </w:r>
+      <w:r>
+        <w:t>evoked“</w:t>
+      </w:r>
+      <w:r>
+        <w:t>}</w:t>
+      </w:r>
+      <w:r>
+        <w:br/>
+        <w:t>Wenn kein Cert mit dem CN in der index.txt existiert</w:t>
+      </w:r>
+      <w:r>
+        <w:t>:</w:t>
+      </w:r>
+      <w:r>
+        <w:br/>
+        <w:t xml:space="preserve">status: </w:t>
+      </w:r>
+      <w:r>
+        <w:t>“</w:t>
+      </w:r>
+      <w:r>
+        <w:t>Not revoked“</w:t>
+      </w:r>
+      <w:r>
+        <w:br/>
+        <w:t xml:space="preserve">URL zum Aufruf: </w:t>
+      </w:r>
+      <w:r>
+        <w:br/>
+        <w:t>/ca/revoke</w:t>
+      </w:r>
+      <w:bookmarkStart w:id="0" w:name="_GoBack"/>
+      <w:bookmarkEnd w:id="0"/>
+      <w:r>
+        <w:br/>
       </w:r>
       <w:r>
         <w:br/>

</xml_diff>